<commit_message>
updated project concept with testing part
</commit_message>
<xml_diff>
--- a/concept/project_concept.docx
+++ b/concept/project_concept.docx
@@ -804,7 +804,282 @@
         <w:t>’ section.</w:t>
       </w:r>
     </w:p>
-    <w:p/>
+    <w:p>
+      <w:pPr>
+        <w:rPr>
+          <w:sz w:val="28"/>
+          <w:szCs w:val="28"/>
+        </w:rPr>
+      </w:pPr>
+      <w:r>
+        <w:rPr>
+          <w:sz w:val="28"/>
+          <w:szCs w:val="28"/>
+        </w:rPr>
+        <w:t>Test Plans</w:t>
+      </w:r>
+    </w:p>
+    <w:p>
+      <w:r>
+        <w:t>Network test:</w:t>
+      </w:r>
+    </w:p>
+    <w:p>
+      <w:pPr>
+        <w:pStyle w:val="ListParagraph"/>
+        <w:numPr>
+          <w:ilvl w:val="0"/>
+          <w:numId w:val="8"/>
+        </w:numPr>
+      </w:pPr>
+      <w:r>
+        <w:t>Test 1</w:t>
+      </w:r>
+      <w:r>
+        <w:t>: attempt to send through dummy ‘Nodes’ (‘Nodes’ with no actual functionality) all the needed messages/message types to check that the ‘Network’ protocol is working properly.</w:t>
+      </w:r>
+    </w:p>
+    <w:p>
+      <w:r>
+        <w:t>Node tests: these tests will focus on the functionality that a ‘Node’ should provide.</w:t>
+      </w:r>
+      <w:r>
+        <w:t xml:space="preserve"> Thus we will only use the interface that a node should provide to check that it works properly, while giving it a ‘dummy’ segment of the DS’s memory.</w:t>
+      </w:r>
+    </w:p>
+    <w:p>
+      <w:pPr>
+        <w:pStyle w:val="ListParagraph"/>
+        <w:numPr>
+          <w:ilvl w:val="0"/>
+          <w:numId w:val="7"/>
+        </w:numPr>
+      </w:pPr>
+      <w:r>
+        <w:t xml:space="preserve">Test </w:t>
+      </w:r>
+      <w:r>
+        <w:t>2</w:t>
+      </w:r>
+      <w:r>
+        <w:t>: perform a read()/write() request on an address of the segment given to the ‘Node’. The request should occur normally.</w:t>
+      </w:r>
+    </w:p>
+    <w:p>
+      <w:pPr>
+        <w:pStyle w:val="ListParagraph"/>
+        <w:numPr>
+          <w:ilvl w:val="0"/>
+          <w:numId w:val="7"/>
+        </w:numPr>
+      </w:pPr>
+      <w:r>
+        <w:lastRenderedPageBreak/>
+        <w:t xml:space="preserve">Test </w:t>
+      </w:r>
+      <w:r>
+        <w:t>3</w:t>
+      </w:r>
+      <w:r>
+        <w:t>: perform a read()/write() request on an address of a different segment. The request should not affect local memory and should cause the ‘Node’ to send a request through the ‘Network’ for this memory address.</w:t>
+      </w:r>
+    </w:p>
+    <w:p>
+      <w:pPr>
+        <w:pStyle w:val="ListParagraph"/>
+        <w:numPr>
+          <w:ilvl w:val="0"/>
+          <w:numId w:val="7"/>
+        </w:numPr>
+      </w:pPr>
+      <w:r>
+        <w:t xml:space="preserve">Test </w:t>
+      </w:r>
+      <w:r>
+        <w:t>4</w:t>
+      </w:r>
+      <w:r>
+        <w:t>: check that the ‘Node’ sends regular ‘heartbeats’ through the ‘Network’ when it</w:t>
+      </w:r>
+      <w:r>
+        <w:t xml:space="preserve"> i</w:t>
+      </w:r>
+      <w:r>
+        <w:t>s working properly.</w:t>
+      </w:r>
+    </w:p>
+    <w:p>
+      <w:r>
+        <w:t>Mapping Manager test:</w:t>
+      </w:r>
+    </w:p>
+    <w:p>
+      <w:pPr>
+        <w:pStyle w:val="ListParagraph"/>
+        <w:numPr>
+          <w:ilvl w:val="0"/>
+          <w:numId w:val="9"/>
+        </w:numPr>
+      </w:pPr>
+      <w:r>
+        <w:t xml:space="preserve">Test </w:t>
+      </w:r>
+      <w:r>
+        <w:t>5</w:t>
+      </w:r>
+      <w:r>
+        <w:t>: Check that the manager segments the memory properly and gives each node an appropriate segment. The authentication that correct actions happened can be done by checking read()/write() actions on the system’s ‘Nodes’.</w:t>
+      </w:r>
+    </w:p>
+    <w:p>
+      <w:r>
+        <w:t>System Monitor tests:</w:t>
+      </w:r>
+    </w:p>
+    <w:p>
+      <w:pPr>
+        <w:pStyle w:val="ListParagraph"/>
+        <w:numPr>
+          <w:ilvl w:val="0"/>
+          <w:numId w:val="9"/>
+        </w:numPr>
+      </w:pPr>
+      <w:r>
+        <w:t>Test 6:</w:t>
+      </w:r>
+      <w:r>
+        <w:t xml:space="preserve"> Have a number, say N, of nodes active and check if the ‘System Monitor’ receives their heartbeats in a given time – window.</w:t>
+      </w:r>
+    </w:p>
+    <w:p>
+      <w:pPr>
+        <w:pStyle w:val="ListParagraph"/>
+        <w:numPr>
+          <w:ilvl w:val="0"/>
+          <w:numId w:val="9"/>
+        </w:numPr>
+      </w:pPr>
+      <w:r>
+        <w:t>Test 7: Have a number, say N, of nodes active and then cause one of them to fail (forcefully shut it down). The ‘System Monitor’ should detect a fault.</w:t>
+      </w:r>
+    </w:p>
+    <w:p>
+      <w:pPr>
+        <w:pStyle w:val="ListParagraph"/>
+        <w:numPr>
+          <w:ilvl w:val="0"/>
+          <w:numId w:val="9"/>
+        </w:numPr>
+      </w:pPr>
+      <w:r>
+        <w:t>Test 8: Attempt to shut down all nodes (the DS). The purpose of this test is to check if the exit()/stop()</w:t>
+      </w:r>
+      <w:r>
+        <w:t xml:space="preserve"> functionality works.</w:t>
+      </w:r>
+    </w:p>
+    <w:p>
+      <w:pPr>
+        <w:pStyle w:val="ListParagraph"/>
+        <w:numPr>
+          <w:ilvl w:val="0"/>
+          <w:numId w:val="9"/>
+        </w:numPr>
+      </w:pPr>
+      <w:r>
+        <w:t>Test 9: Attempt to start all nodes (the DS). The purpose of this test is to check if the start() functionality works.</w:t>
+      </w:r>
+    </w:p>
+    <w:p>
+      <w:r>
+        <w:t>User interface:</w:t>
+      </w:r>
+    </w:p>
+    <w:p>
+      <w:r>
+        <w:t>Through the ‘User Interface’ we can check the final system.</w:t>
+      </w:r>
+    </w:p>
+    <w:p>
+      <w:pPr>
+        <w:pStyle w:val="ListParagraph"/>
+        <w:numPr>
+          <w:ilvl w:val="0"/>
+          <w:numId w:val="10"/>
+        </w:numPr>
+      </w:pPr>
+      <w:r>
+        <w:t>Simply attempt to perform any of the ‘Use Cases’ through the user interface and check the results in two versions of the system:</w:t>
+      </w:r>
+    </w:p>
+    <w:p>
+      <w:pPr>
+        <w:pStyle w:val="ListParagraph"/>
+        <w:numPr>
+          <w:ilvl w:val="1"/>
+          <w:numId w:val="10"/>
+        </w:numPr>
+      </w:pPr>
+      <w:r>
+        <w:t>When all Components are operational. The system should work properly.</w:t>
+      </w:r>
+    </w:p>
+    <w:p>
+      <w:pPr>
+        <w:pStyle w:val="ListParagraph"/>
+        <w:numPr>
+          <w:ilvl w:val="1"/>
+          <w:numId w:val="10"/>
+        </w:numPr>
+      </w:pPr>
+      <w:r>
+        <w:t xml:space="preserve">When some Component fails. The system should maintain some of its functionality (maybe all of it in some cases) depending on what </w:t>
+      </w:r>
+      <w:r>
+        <w:t>Component failed</w:t>
+      </w:r>
+      <w:r>
+        <w:t>.</w:t>
+      </w:r>
+    </w:p>
+    <w:p>
+      <w:pPr>
+        <w:pStyle w:val="ListParagraph"/>
+        <w:numPr>
+          <w:ilvl w:val="0"/>
+          <w:numId w:val="10"/>
+        </w:numPr>
+      </w:pPr>
+      <w:r>
+        <w:t>Test for read()/write(): Attempt to read() or write() from a memory address of the DS that is on a segment in a different machine than the machine where ‘User Interface’ is deployed. Expected output: the system should handle this request without issues.</w:t>
+      </w:r>
+    </w:p>
+    <w:p>
+      <w:pPr>
+        <w:rPr>
+          <w:sz w:val="28"/>
+          <w:szCs w:val="28"/>
+        </w:rPr>
+      </w:pPr>
+      <w:r>
+        <w:rPr>
+          <w:sz w:val="28"/>
+          <w:szCs w:val="28"/>
+        </w:rPr>
+        <w:t>Tests that may be added depending on development/implementation:</w:t>
+      </w:r>
+    </w:p>
+    <w:p>
+      <w:r>
+        <w:t>So far, our Mapping Manager and System Monitor do not take actions to balance loads or recover from failures. Recovery from failure of ‘Nodes’ is expected to happen manually. However, both load balancing and recovery are important so it is probable that they will be added to the final version of this software. Thus</w:t>
+      </w:r>
+      <w:r>
+        <w:t>,</w:t>
+      </w:r>
+      <w:r>
+        <w:t xml:space="preserve"> appropriate testing for them will be included.</w:t>
+      </w:r>
+    </w:p>
     <w:sectPr>
       <w:pgSz w:w="11906" w:h="16838"/>
       <w:pgMar w:top="1440" w:right="1440" w:bottom="1440" w:left="1440" w:header="708" w:footer="708" w:gutter="0"/>
@@ -931,6 +1206,119 @@
     </w:lvl>
   </w:abstractNum>
   <w:abstractNum w:abstractNumId="1" w15:restartNumberingAfterBreak="0">
+    <w:nsid w:val="0CDA2F12"/>
+    <w:multiLevelType w:val="hybridMultilevel"/>
+    <w:tmpl w:val="FE349ACA"/>
+    <w:lvl w:ilvl="0" w:tplc="0C000001">
+      <w:start w:val="1"/>
+      <w:numFmt w:val="bullet"/>
+      <w:lvlText w:val=""/>
+      <w:lvlJc w:val="left"/>
+      <w:pPr>
+        <w:ind w:left="720" w:hanging="360"/>
+      </w:pPr>
+      <w:rPr>
+        <w:rFonts w:ascii="Symbol" w:hAnsi="Symbol" w:hint="default"/>
+      </w:rPr>
+    </w:lvl>
+    <w:lvl w:ilvl="1" w:tplc="0C000003" w:tentative="1">
+      <w:start w:val="1"/>
+      <w:numFmt w:val="bullet"/>
+      <w:lvlText w:val="o"/>
+      <w:lvlJc w:val="left"/>
+      <w:pPr>
+        <w:ind w:left="1440" w:hanging="360"/>
+      </w:pPr>
+      <w:rPr>
+        <w:rFonts w:ascii="Courier New" w:hAnsi="Courier New" w:cs="Courier New" w:hint="default"/>
+      </w:rPr>
+    </w:lvl>
+    <w:lvl w:ilvl="2" w:tplc="0C000005" w:tentative="1">
+      <w:start w:val="1"/>
+      <w:numFmt w:val="bullet"/>
+      <w:lvlText w:val=""/>
+      <w:lvlJc w:val="left"/>
+      <w:pPr>
+        <w:ind w:left="2160" w:hanging="360"/>
+      </w:pPr>
+      <w:rPr>
+        <w:rFonts w:ascii="Wingdings" w:hAnsi="Wingdings" w:hint="default"/>
+      </w:rPr>
+    </w:lvl>
+    <w:lvl w:ilvl="3" w:tplc="0C000001" w:tentative="1">
+      <w:start w:val="1"/>
+      <w:numFmt w:val="bullet"/>
+      <w:lvlText w:val=""/>
+      <w:lvlJc w:val="left"/>
+      <w:pPr>
+        <w:ind w:left="2880" w:hanging="360"/>
+      </w:pPr>
+      <w:rPr>
+        <w:rFonts w:ascii="Symbol" w:hAnsi="Symbol" w:hint="default"/>
+      </w:rPr>
+    </w:lvl>
+    <w:lvl w:ilvl="4" w:tplc="0C000003" w:tentative="1">
+      <w:start w:val="1"/>
+      <w:numFmt w:val="bullet"/>
+      <w:lvlText w:val="o"/>
+      <w:lvlJc w:val="left"/>
+      <w:pPr>
+        <w:ind w:left="3600" w:hanging="360"/>
+      </w:pPr>
+      <w:rPr>
+        <w:rFonts w:ascii="Courier New" w:hAnsi="Courier New" w:cs="Courier New" w:hint="default"/>
+      </w:rPr>
+    </w:lvl>
+    <w:lvl w:ilvl="5" w:tplc="0C000005" w:tentative="1">
+      <w:start w:val="1"/>
+      <w:numFmt w:val="bullet"/>
+      <w:lvlText w:val=""/>
+      <w:lvlJc w:val="left"/>
+      <w:pPr>
+        <w:ind w:left="4320" w:hanging="360"/>
+      </w:pPr>
+      <w:rPr>
+        <w:rFonts w:ascii="Wingdings" w:hAnsi="Wingdings" w:hint="default"/>
+      </w:rPr>
+    </w:lvl>
+    <w:lvl w:ilvl="6" w:tplc="0C000001" w:tentative="1">
+      <w:start w:val="1"/>
+      <w:numFmt w:val="bullet"/>
+      <w:lvlText w:val=""/>
+      <w:lvlJc w:val="left"/>
+      <w:pPr>
+        <w:ind w:left="5040" w:hanging="360"/>
+      </w:pPr>
+      <w:rPr>
+        <w:rFonts w:ascii="Symbol" w:hAnsi="Symbol" w:hint="default"/>
+      </w:rPr>
+    </w:lvl>
+    <w:lvl w:ilvl="7" w:tplc="0C000003" w:tentative="1">
+      <w:start w:val="1"/>
+      <w:numFmt w:val="bullet"/>
+      <w:lvlText w:val="o"/>
+      <w:lvlJc w:val="left"/>
+      <w:pPr>
+        <w:ind w:left="5760" w:hanging="360"/>
+      </w:pPr>
+      <w:rPr>
+        <w:rFonts w:ascii="Courier New" w:hAnsi="Courier New" w:cs="Courier New" w:hint="default"/>
+      </w:rPr>
+    </w:lvl>
+    <w:lvl w:ilvl="8" w:tplc="0C000005" w:tentative="1">
+      <w:start w:val="1"/>
+      <w:numFmt w:val="bullet"/>
+      <w:lvlText w:val=""/>
+      <w:lvlJc w:val="left"/>
+      <w:pPr>
+        <w:ind w:left="6480" w:hanging="360"/>
+      </w:pPr>
+      <w:rPr>
+        <w:rFonts w:ascii="Wingdings" w:hAnsi="Wingdings" w:hint="default"/>
+      </w:rPr>
+    </w:lvl>
+  </w:abstractNum>
+  <w:abstractNum w:abstractNumId="2" w15:restartNumberingAfterBreak="0">
     <w:nsid w:val="1090064A"/>
     <w:multiLevelType w:val="hybridMultilevel"/>
     <w:tmpl w:val="C900B546"/>
@@ -1016,7 +1404,7 @@
       </w:pPr>
     </w:lvl>
   </w:abstractNum>
-  <w:abstractNum w:abstractNumId="2" w15:restartNumberingAfterBreak="0">
+  <w:abstractNum w:abstractNumId="3" w15:restartNumberingAfterBreak="0">
     <w:nsid w:val="379337EA"/>
     <w:multiLevelType w:val="hybridMultilevel"/>
     <w:tmpl w:val="93244896"/>
@@ -1129,7 +1517,7 @@
       </w:rPr>
     </w:lvl>
   </w:abstractNum>
-  <w:abstractNum w:abstractNumId="3" w15:restartNumberingAfterBreak="0">
+  <w:abstractNum w:abstractNumId="4" w15:restartNumberingAfterBreak="0">
     <w:nsid w:val="3A9F208E"/>
     <w:multiLevelType w:val="hybridMultilevel"/>
     <w:tmpl w:val="8A92A7AE"/>
@@ -1215,7 +1603,120 @@
       </w:pPr>
     </w:lvl>
   </w:abstractNum>
-  <w:abstractNum w:abstractNumId="4" w15:restartNumberingAfterBreak="0">
+  <w:abstractNum w:abstractNumId="5" w15:restartNumberingAfterBreak="0">
+    <w:nsid w:val="3B1A1784"/>
+    <w:multiLevelType w:val="hybridMultilevel"/>
+    <w:tmpl w:val="43F803C8"/>
+    <w:lvl w:ilvl="0" w:tplc="0C000001">
+      <w:start w:val="1"/>
+      <w:numFmt w:val="bullet"/>
+      <w:lvlText w:val=""/>
+      <w:lvlJc w:val="left"/>
+      <w:pPr>
+        <w:ind w:left="720" w:hanging="360"/>
+      </w:pPr>
+      <w:rPr>
+        <w:rFonts w:ascii="Symbol" w:hAnsi="Symbol" w:hint="default"/>
+      </w:rPr>
+    </w:lvl>
+    <w:lvl w:ilvl="1" w:tplc="0C000003" w:tentative="1">
+      <w:start w:val="1"/>
+      <w:numFmt w:val="bullet"/>
+      <w:lvlText w:val="o"/>
+      <w:lvlJc w:val="left"/>
+      <w:pPr>
+        <w:ind w:left="1440" w:hanging="360"/>
+      </w:pPr>
+      <w:rPr>
+        <w:rFonts w:ascii="Courier New" w:hAnsi="Courier New" w:cs="Courier New" w:hint="default"/>
+      </w:rPr>
+    </w:lvl>
+    <w:lvl w:ilvl="2" w:tplc="0C000005" w:tentative="1">
+      <w:start w:val="1"/>
+      <w:numFmt w:val="bullet"/>
+      <w:lvlText w:val=""/>
+      <w:lvlJc w:val="left"/>
+      <w:pPr>
+        <w:ind w:left="2160" w:hanging="360"/>
+      </w:pPr>
+      <w:rPr>
+        <w:rFonts w:ascii="Wingdings" w:hAnsi="Wingdings" w:hint="default"/>
+      </w:rPr>
+    </w:lvl>
+    <w:lvl w:ilvl="3" w:tplc="0C000001" w:tentative="1">
+      <w:start w:val="1"/>
+      <w:numFmt w:val="bullet"/>
+      <w:lvlText w:val=""/>
+      <w:lvlJc w:val="left"/>
+      <w:pPr>
+        <w:ind w:left="2880" w:hanging="360"/>
+      </w:pPr>
+      <w:rPr>
+        <w:rFonts w:ascii="Symbol" w:hAnsi="Symbol" w:hint="default"/>
+      </w:rPr>
+    </w:lvl>
+    <w:lvl w:ilvl="4" w:tplc="0C000003" w:tentative="1">
+      <w:start w:val="1"/>
+      <w:numFmt w:val="bullet"/>
+      <w:lvlText w:val="o"/>
+      <w:lvlJc w:val="left"/>
+      <w:pPr>
+        <w:ind w:left="3600" w:hanging="360"/>
+      </w:pPr>
+      <w:rPr>
+        <w:rFonts w:ascii="Courier New" w:hAnsi="Courier New" w:cs="Courier New" w:hint="default"/>
+      </w:rPr>
+    </w:lvl>
+    <w:lvl w:ilvl="5" w:tplc="0C000005" w:tentative="1">
+      <w:start w:val="1"/>
+      <w:numFmt w:val="bullet"/>
+      <w:lvlText w:val=""/>
+      <w:lvlJc w:val="left"/>
+      <w:pPr>
+        <w:ind w:left="4320" w:hanging="360"/>
+      </w:pPr>
+      <w:rPr>
+        <w:rFonts w:ascii="Wingdings" w:hAnsi="Wingdings" w:hint="default"/>
+      </w:rPr>
+    </w:lvl>
+    <w:lvl w:ilvl="6" w:tplc="0C000001" w:tentative="1">
+      <w:start w:val="1"/>
+      <w:numFmt w:val="bullet"/>
+      <w:lvlText w:val=""/>
+      <w:lvlJc w:val="left"/>
+      <w:pPr>
+        <w:ind w:left="5040" w:hanging="360"/>
+      </w:pPr>
+      <w:rPr>
+        <w:rFonts w:ascii="Symbol" w:hAnsi="Symbol" w:hint="default"/>
+      </w:rPr>
+    </w:lvl>
+    <w:lvl w:ilvl="7" w:tplc="0C000003" w:tentative="1">
+      <w:start w:val="1"/>
+      <w:numFmt w:val="bullet"/>
+      <w:lvlText w:val="o"/>
+      <w:lvlJc w:val="left"/>
+      <w:pPr>
+        <w:ind w:left="5760" w:hanging="360"/>
+      </w:pPr>
+      <w:rPr>
+        <w:rFonts w:ascii="Courier New" w:hAnsi="Courier New" w:cs="Courier New" w:hint="default"/>
+      </w:rPr>
+    </w:lvl>
+    <w:lvl w:ilvl="8" w:tplc="0C000005" w:tentative="1">
+      <w:start w:val="1"/>
+      <w:numFmt w:val="bullet"/>
+      <w:lvlText w:val=""/>
+      <w:lvlJc w:val="left"/>
+      <w:pPr>
+        <w:ind w:left="6480" w:hanging="360"/>
+      </w:pPr>
+      <w:rPr>
+        <w:rFonts w:ascii="Wingdings" w:hAnsi="Wingdings" w:hint="default"/>
+      </w:rPr>
+    </w:lvl>
+  </w:abstractNum>
+  <w:abstractNum w:abstractNumId="6" w15:restartNumberingAfterBreak="0">
     <w:nsid w:val="3C2D4E96"/>
     <w:multiLevelType w:val="hybridMultilevel"/>
     <w:tmpl w:val="0FC69D5E"/>
@@ -1301,7 +1802,7 @@
       </w:pPr>
     </w:lvl>
   </w:abstractNum>
-  <w:abstractNum w:abstractNumId="5" w15:restartNumberingAfterBreak="0">
+  <w:abstractNum w:abstractNumId="7" w15:restartNumberingAfterBreak="0">
     <w:nsid w:val="3F4C00B7"/>
     <w:multiLevelType w:val="hybridMultilevel"/>
     <w:tmpl w:val="8A92A7AE"/>
@@ -1387,23 +1888,261 @@
       </w:pPr>
     </w:lvl>
   </w:abstractNum>
+  <w:abstractNum w:abstractNumId="8" w15:restartNumberingAfterBreak="0">
+    <w:nsid w:val="45690DFA"/>
+    <w:multiLevelType w:val="hybridMultilevel"/>
+    <w:tmpl w:val="AE5A20FE"/>
+    <w:lvl w:ilvl="0" w:tplc="0C000001">
+      <w:start w:val="1"/>
+      <w:numFmt w:val="bullet"/>
+      <w:lvlText w:val=""/>
+      <w:lvlJc w:val="left"/>
+      <w:pPr>
+        <w:ind w:left="720" w:hanging="360"/>
+      </w:pPr>
+      <w:rPr>
+        <w:rFonts w:ascii="Symbol" w:hAnsi="Symbol" w:hint="default"/>
+      </w:rPr>
+    </w:lvl>
+    <w:lvl w:ilvl="1" w:tplc="0C000003" w:tentative="1">
+      <w:start w:val="1"/>
+      <w:numFmt w:val="bullet"/>
+      <w:lvlText w:val="o"/>
+      <w:lvlJc w:val="left"/>
+      <w:pPr>
+        <w:ind w:left="1440" w:hanging="360"/>
+      </w:pPr>
+      <w:rPr>
+        <w:rFonts w:ascii="Courier New" w:hAnsi="Courier New" w:cs="Courier New" w:hint="default"/>
+      </w:rPr>
+    </w:lvl>
+    <w:lvl w:ilvl="2" w:tplc="0C000005" w:tentative="1">
+      <w:start w:val="1"/>
+      <w:numFmt w:val="bullet"/>
+      <w:lvlText w:val=""/>
+      <w:lvlJc w:val="left"/>
+      <w:pPr>
+        <w:ind w:left="2160" w:hanging="360"/>
+      </w:pPr>
+      <w:rPr>
+        <w:rFonts w:ascii="Wingdings" w:hAnsi="Wingdings" w:hint="default"/>
+      </w:rPr>
+    </w:lvl>
+    <w:lvl w:ilvl="3" w:tplc="0C000001" w:tentative="1">
+      <w:start w:val="1"/>
+      <w:numFmt w:val="bullet"/>
+      <w:lvlText w:val=""/>
+      <w:lvlJc w:val="left"/>
+      <w:pPr>
+        <w:ind w:left="2880" w:hanging="360"/>
+      </w:pPr>
+      <w:rPr>
+        <w:rFonts w:ascii="Symbol" w:hAnsi="Symbol" w:hint="default"/>
+      </w:rPr>
+    </w:lvl>
+    <w:lvl w:ilvl="4" w:tplc="0C000003" w:tentative="1">
+      <w:start w:val="1"/>
+      <w:numFmt w:val="bullet"/>
+      <w:lvlText w:val="o"/>
+      <w:lvlJc w:val="left"/>
+      <w:pPr>
+        <w:ind w:left="3600" w:hanging="360"/>
+      </w:pPr>
+      <w:rPr>
+        <w:rFonts w:ascii="Courier New" w:hAnsi="Courier New" w:cs="Courier New" w:hint="default"/>
+      </w:rPr>
+    </w:lvl>
+    <w:lvl w:ilvl="5" w:tplc="0C000005" w:tentative="1">
+      <w:start w:val="1"/>
+      <w:numFmt w:val="bullet"/>
+      <w:lvlText w:val=""/>
+      <w:lvlJc w:val="left"/>
+      <w:pPr>
+        <w:ind w:left="4320" w:hanging="360"/>
+      </w:pPr>
+      <w:rPr>
+        <w:rFonts w:ascii="Wingdings" w:hAnsi="Wingdings" w:hint="default"/>
+      </w:rPr>
+    </w:lvl>
+    <w:lvl w:ilvl="6" w:tplc="0C000001" w:tentative="1">
+      <w:start w:val="1"/>
+      <w:numFmt w:val="bullet"/>
+      <w:lvlText w:val=""/>
+      <w:lvlJc w:val="left"/>
+      <w:pPr>
+        <w:ind w:left="5040" w:hanging="360"/>
+      </w:pPr>
+      <w:rPr>
+        <w:rFonts w:ascii="Symbol" w:hAnsi="Symbol" w:hint="default"/>
+      </w:rPr>
+    </w:lvl>
+    <w:lvl w:ilvl="7" w:tplc="0C000003" w:tentative="1">
+      <w:start w:val="1"/>
+      <w:numFmt w:val="bullet"/>
+      <w:lvlText w:val="o"/>
+      <w:lvlJc w:val="left"/>
+      <w:pPr>
+        <w:ind w:left="5760" w:hanging="360"/>
+      </w:pPr>
+      <w:rPr>
+        <w:rFonts w:ascii="Courier New" w:hAnsi="Courier New" w:cs="Courier New" w:hint="default"/>
+      </w:rPr>
+    </w:lvl>
+    <w:lvl w:ilvl="8" w:tplc="0C000005" w:tentative="1">
+      <w:start w:val="1"/>
+      <w:numFmt w:val="bullet"/>
+      <w:lvlText w:val=""/>
+      <w:lvlJc w:val="left"/>
+      <w:pPr>
+        <w:ind w:left="6480" w:hanging="360"/>
+      </w:pPr>
+      <w:rPr>
+        <w:rFonts w:ascii="Wingdings" w:hAnsi="Wingdings" w:hint="default"/>
+      </w:rPr>
+    </w:lvl>
+  </w:abstractNum>
+  <w:abstractNum w:abstractNumId="9" w15:restartNumberingAfterBreak="0">
+    <w:nsid w:val="54A20D3A"/>
+    <w:multiLevelType w:val="hybridMultilevel"/>
+    <w:tmpl w:val="4FCE1AA6"/>
+    <w:lvl w:ilvl="0" w:tplc="0C000001">
+      <w:start w:val="1"/>
+      <w:numFmt w:val="bullet"/>
+      <w:lvlText w:val=""/>
+      <w:lvlJc w:val="left"/>
+      <w:pPr>
+        <w:ind w:left="720" w:hanging="360"/>
+      </w:pPr>
+      <w:rPr>
+        <w:rFonts w:ascii="Symbol" w:hAnsi="Symbol" w:hint="default"/>
+      </w:rPr>
+    </w:lvl>
+    <w:lvl w:ilvl="1" w:tplc="0C000003">
+      <w:start w:val="1"/>
+      <w:numFmt w:val="bullet"/>
+      <w:lvlText w:val="o"/>
+      <w:lvlJc w:val="left"/>
+      <w:pPr>
+        <w:ind w:left="1440" w:hanging="360"/>
+      </w:pPr>
+      <w:rPr>
+        <w:rFonts w:ascii="Courier New" w:hAnsi="Courier New" w:cs="Courier New" w:hint="default"/>
+      </w:rPr>
+    </w:lvl>
+    <w:lvl w:ilvl="2" w:tplc="0C000005" w:tentative="1">
+      <w:start w:val="1"/>
+      <w:numFmt w:val="bullet"/>
+      <w:lvlText w:val=""/>
+      <w:lvlJc w:val="left"/>
+      <w:pPr>
+        <w:ind w:left="2160" w:hanging="360"/>
+      </w:pPr>
+      <w:rPr>
+        <w:rFonts w:ascii="Wingdings" w:hAnsi="Wingdings" w:hint="default"/>
+      </w:rPr>
+    </w:lvl>
+    <w:lvl w:ilvl="3" w:tplc="0C000001" w:tentative="1">
+      <w:start w:val="1"/>
+      <w:numFmt w:val="bullet"/>
+      <w:lvlText w:val=""/>
+      <w:lvlJc w:val="left"/>
+      <w:pPr>
+        <w:ind w:left="2880" w:hanging="360"/>
+      </w:pPr>
+      <w:rPr>
+        <w:rFonts w:ascii="Symbol" w:hAnsi="Symbol" w:hint="default"/>
+      </w:rPr>
+    </w:lvl>
+    <w:lvl w:ilvl="4" w:tplc="0C000003" w:tentative="1">
+      <w:start w:val="1"/>
+      <w:numFmt w:val="bullet"/>
+      <w:lvlText w:val="o"/>
+      <w:lvlJc w:val="left"/>
+      <w:pPr>
+        <w:ind w:left="3600" w:hanging="360"/>
+      </w:pPr>
+      <w:rPr>
+        <w:rFonts w:ascii="Courier New" w:hAnsi="Courier New" w:cs="Courier New" w:hint="default"/>
+      </w:rPr>
+    </w:lvl>
+    <w:lvl w:ilvl="5" w:tplc="0C000005" w:tentative="1">
+      <w:start w:val="1"/>
+      <w:numFmt w:val="bullet"/>
+      <w:lvlText w:val=""/>
+      <w:lvlJc w:val="left"/>
+      <w:pPr>
+        <w:ind w:left="4320" w:hanging="360"/>
+      </w:pPr>
+      <w:rPr>
+        <w:rFonts w:ascii="Wingdings" w:hAnsi="Wingdings" w:hint="default"/>
+      </w:rPr>
+    </w:lvl>
+    <w:lvl w:ilvl="6" w:tplc="0C000001" w:tentative="1">
+      <w:start w:val="1"/>
+      <w:numFmt w:val="bullet"/>
+      <w:lvlText w:val=""/>
+      <w:lvlJc w:val="left"/>
+      <w:pPr>
+        <w:ind w:left="5040" w:hanging="360"/>
+      </w:pPr>
+      <w:rPr>
+        <w:rFonts w:ascii="Symbol" w:hAnsi="Symbol" w:hint="default"/>
+      </w:rPr>
+    </w:lvl>
+    <w:lvl w:ilvl="7" w:tplc="0C000003" w:tentative="1">
+      <w:start w:val="1"/>
+      <w:numFmt w:val="bullet"/>
+      <w:lvlText w:val="o"/>
+      <w:lvlJc w:val="left"/>
+      <w:pPr>
+        <w:ind w:left="5760" w:hanging="360"/>
+      </w:pPr>
+      <w:rPr>
+        <w:rFonts w:ascii="Courier New" w:hAnsi="Courier New" w:cs="Courier New" w:hint="default"/>
+      </w:rPr>
+    </w:lvl>
+    <w:lvl w:ilvl="8" w:tplc="0C000005" w:tentative="1">
+      <w:start w:val="1"/>
+      <w:numFmt w:val="bullet"/>
+      <w:lvlText w:val=""/>
+      <w:lvlJc w:val="left"/>
+      <w:pPr>
+        <w:ind w:left="6480" w:hanging="360"/>
+      </w:pPr>
+      <w:rPr>
+        <w:rFonts w:ascii="Wingdings" w:hAnsi="Wingdings" w:hint="default"/>
+      </w:rPr>
+    </w:lvl>
+  </w:abstractNum>
   <w:num w:numId="1" w16cid:durableId="1069961309">
+    <w:abstractNumId w:val="3"/>
+  </w:num>
+  <w:num w:numId="2" w16cid:durableId="87894336">
+    <w:abstractNumId w:val="6"/>
+  </w:num>
+  <w:num w:numId="3" w16cid:durableId="1939369719">
+    <w:abstractNumId w:val="4"/>
+  </w:num>
+  <w:num w:numId="4" w16cid:durableId="509216564">
     <w:abstractNumId w:val="2"/>
   </w:num>
-  <w:num w:numId="2" w16cid:durableId="87894336">
-    <w:abstractNumId w:val="4"/>
-  </w:num>
-  <w:num w:numId="3" w16cid:durableId="1939369719">
-    <w:abstractNumId w:val="3"/>
-  </w:num>
-  <w:num w:numId="4" w16cid:durableId="509216564">
-    <w:abstractNumId w:val="1"/>
-  </w:num>
   <w:num w:numId="5" w16cid:durableId="400951547">
-    <w:abstractNumId w:val="5"/>
+    <w:abstractNumId w:val="7"/>
   </w:num>
   <w:num w:numId="6" w16cid:durableId="538977332">
     <w:abstractNumId w:val="0"/>
+  </w:num>
+  <w:num w:numId="7" w16cid:durableId="328990939">
+    <w:abstractNumId w:val="1"/>
+  </w:num>
+  <w:num w:numId="8" w16cid:durableId="2076932098">
+    <w:abstractNumId w:val="8"/>
+  </w:num>
+  <w:num w:numId="9" w16cid:durableId="1286355269">
+    <w:abstractNumId w:val="5"/>
+  </w:num>
+  <w:num w:numId="10" w16cid:durableId="1460489256">
+    <w:abstractNumId w:val="9"/>
   </w:num>
 </w:numbering>
 </file>

</xml_diff>